<commit_message>
fix again default project
</commit_message>
<xml_diff>
--- a/Documentation/Examples.docx
+++ b/Documentation/Examples.docx
@@ -151,7 +151,19 @@
         <w:rPr>
           <w:rFonts w:ascii="Arial" w:hAnsi="Arial" w:cs="Arial"/>
         </w:rPr>
-        <w:t>Demonstrates the Lightning collision engine.</w:t>
+        <w:t>Demonstrates the Lightning collision engine</w:t>
+      </w:r>
+      <w:r>
+        <w:rPr>
+          <w:rFonts w:ascii="Arial" w:hAnsi="Arial" w:cs="Arial"/>
+        </w:rPr>
+        <w:t xml:space="preserve"> and AABB class</w:t>
+      </w:r>
+      <w:r>
+        <w:rPr>
+          <w:rFonts w:ascii="Arial" w:hAnsi="Arial" w:cs="Arial"/>
+        </w:rPr>
+        <w:t>.</w:t>
       </w:r>
       <w:r>
         <w:rPr>
@@ -515,39 +527,6 @@
         <w:rFonts w:ascii="Arial" w:hAnsi="Arial" w:cs="Arial"/>
         <w:b/>
         <w:bCs/>
-        <w:color w:val="FF0000"/>
-        <w:sz w:val="28"/>
-        <w:szCs w:val="28"/>
-      </w:rPr>
-      <w:t>(</w:t>
-    </w:r>
-    <w:r>
-      <w:rPr>
-        <w:rFonts w:ascii="Arial" w:hAnsi="Arial" w:cs="Arial"/>
-        <w:b/>
-        <w:bCs/>
-        <w:color w:val="FF0000"/>
-        <w:sz w:val="28"/>
-        <w:szCs w:val="28"/>
-      </w:rPr>
-      <w:t xml:space="preserve">Release Candidate 0 - </w:t>
-    </w:r>
-    <w:r>
-      <w:rPr>
-        <w:rFonts w:ascii="Arial" w:hAnsi="Arial" w:cs="Arial"/>
-        <w:b/>
-        <w:bCs/>
-        <w:color w:val="FF0000"/>
-        <w:sz w:val="28"/>
-        <w:szCs w:val="28"/>
-      </w:rPr>
-      <w:t>Pre-release)</w:t>
-    </w:r>
-    <w:r>
-      <w:rPr>
-        <w:rFonts w:ascii="Arial" w:hAnsi="Arial" w:cs="Arial"/>
-        <w:b/>
-        <w:bCs/>
         <w:sz w:val="28"/>
         <w:szCs w:val="28"/>
       </w:rPr>
@@ -558,6 +537,12 @@
         <w:rFonts w:ascii="Arial" w:hAnsi="Arial" w:cs="Arial"/>
       </w:rPr>
       <w:t>October</w:t>
+    </w:r>
+    <w:r>
+      <w:rPr>
+        <w:rFonts w:ascii="Arial" w:hAnsi="Arial" w:cs="Arial"/>
+      </w:rPr>
+      <w:t xml:space="preserve"> 29</w:t>
     </w:r>
     <w:r>
       <w:rPr>

</xml_diff>

<commit_message>
1.1.2: Setup and Docs
</commit_message>
<xml_diff>
--- a/Documentation/Examples.docx
+++ b/Documentation/Examples.docx
@@ -12,7 +12,25 @@
         <w:rPr>
           <w:rFonts w:ascii="Arial" w:hAnsi="Arial" w:cs="Arial"/>
         </w:rPr>
-        <w:t>Lightning provides basic examples in order to allow developers to become accustomed with the engine, in addition to the template Visual Studio project installed in the engine.</w:t>
+        <w:t xml:space="preserve">Lightning provides </w:t>
+      </w:r>
+      <w:r>
+        <w:rPr>
+          <w:rFonts w:ascii="Arial" w:hAnsi="Arial" w:cs="Arial"/>
+        </w:rPr>
+        <w:t>a set of example programs</w:t>
+      </w:r>
+      <w:r>
+        <w:rPr>
+          <w:rFonts w:ascii="Arial" w:hAnsi="Arial" w:cs="Arial"/>
+        </w:rPr>
+        <w:t xml:space="preserve"> that use the engine</w:t>
+      </w:r>
+      <w:r>
+        <w:rPr>
+          <w:rFonts w:ascii="Arial" w:hAnsi="Arial" w:cs="Arial"/>
+        </w:rPr>
+        <w:t xml:space="preserve"> in order to allow developers to become accustomed with the engine, in addition to the template Visual Studio project installed in the engine.</w:t>
       </w:r>
     </w:p>
     <w:p>
@@ -530,7 +548,7 @@
         <w:sz w:val="28"/>
         <w:szCs w:val="28"/>
       </w:rPr>
-      <w:t>1</w:t>
+      <w:t>2</w:t>
     </w:r>
     <w:r>
       <w:rPr>
@@ -556,19 +574,13 @@
       <w:rPr>
         <w:rFonts w:ascii="Arial" w:hAnsi="Arial" w:cs="Arial"/>
       </w:rPr>
-      <w:t>October</w:t>
+      <w:t>November 5,</w:t>
     </w:r>
     <w:r>
       <w:rPr>
         <w:rFonts w:ascii="Arial" w:hAnsi="Arial" w:cs="Arial"/>
       </w:rPr>
-      <w:t xml:space="preserve"> 30</w:t>
-    </w:r>
-    <w:r>
-      <w:rPr>
-        <w:rFonts w:ascii="Arial" w:hAnsi="Arial" w:cs="Arial"/>
-      </w:rPr>
-      <w:t>, 2022</w:t>
+      <w:t xml:space="preserve"> 2022</w:t>
     </w:r>
   </w:p>
 </w:hdr>

</xml_diff>

<commit_message>
1.1.3 - setup and docs
</commit_message>
<xml_diff>
--- a/Documentation/Examples.docx
+++ b/Documentation/Examples.docx
@@ -117,13 +117,23 @@
         </w:rPr>
         <w:br/>
       </w:r>
-      <w:r>
-        <w:rPr>
-          <w:rFonts w:ascii="Arial" w:hAnsi="Arial" w:cs="Arial"/>
-          <w:b/>
-          <w:bCs/>
-        </w:rPr>
-        <w:t xml:space="preserve">BasicScene: </w:t>
+      <w:proofErr w:type="spellStart"/>
+      <w:r>
+        <w:rPr>
+          <w:rFonts w:ascii="Arial" w:hAnsi="Arial" w:cs="Arial"/>
+          <w:b/>
+          <w:bCs/>
+        </w:rPr>
+        <w:t>BasicScene</w:t>
+      </w:r>
+      <w:proofErr w:type="spellEnd"/>
+      <w:r>
+        <w:rPr>
+          <w:rFonts w:ascii="Arial" w:hAnsi="Arial" w:cs="Arial"/>
+          <w:b/>
+          <w:bCs/>
+        </w:rPr>
+        <w:t xml:space="preserve">: </w:t>
       </w:r>
       <w:r>
         <w:rPr>
@@ -189,13 +199,23 @@
         </w:rPr>
         <w:br/>
       </w:r>
-      <w:r>
-        <w:rPr>
-          <w:rFonts w:ascii="Arial" w:hAnsi="Arial" w:cs="Arial"/>
-          <w:b/>
-          <w:bCs/>
-        </w:rPr>
-        <w:t xml:space="preserve">FontAndText: </w:t>
+      <w:proofErr w:type="spellStart"/>
+      <w:r>
+        <w:rPr>
+          <w:rFonts w:ascii="Arial" w:hAnsi="Arial" w:cs="Arial"/>
+          <w:b/>
+          <w:bCs/>
+        </w:rPr>
+        <w:t>FontAndText</w:t>
+      </w:r>
+      <w:proofErr w:type="spellEnd"/>
+      <w:r>
+        <w:rPr>
+          <w:rFonts w:ascii="Arial" w:hAnsi="Arial" w:cs="Arial"/>
+          <w:b/>
+          <w:bCs/>
+        </w:rPr>
+        <w:t xml:space="preserve">: </w:t>
       </w:r>
       <w:r>
         <w:rPr>
@@ -289,13 +309,23 @@
         </w:rPr>
         <w:br/>
       </w:r>
-      <w:r>
-        <w:rPr>
-          <w:rFonts w:ascii="Arial" w:hAnsi="Arial" w:cs="Arial"/>
-          <w:b/>
-          <w:bCs/>
-        </w:rPr>
-        <w:t xml:space="preserve">ParticleEffect: </w:t>
+      <w:proofErr w:type="spellStart"/>
+      <w:r>
+        <w:rPr>
+          <w:rFonts w:ascii="Arial" w:hAnsi="Arial" w:cs="Arial"/>
+          <w:b/>
+          <w:bCs/>
+        </w:rPr>
+        <w:t>ParticleEffect</w:t>
+      </w:r>
+      <w:proofErr w:type="spellEnd"/>
+      <w:r>
+        <w:rPr>
+          <w:rFonts w:ascii="Arial" w:hAnsi="Arial" w:cs="Arial"/>
+          <w:b/>
+          <w:bCs/>
+        </w:rPr>
+        <w:t xml:space="preserve">: </w:t>
       </w:r>
       <w:r>
         <w:rPr>
@@ -309,13 +339,23 @@
         </w:rPr>
         <w:br/>
       </w:r>
-      <w:r>
-        <w:rPr>
-          <w:rFonts w:ascii="Arial" w:hAnsi="Arial" w:cs="Arial"/>
-          <w:b/>
-          <w:bCs/>
-        </w:rPr>
-        <w:t xml:space="preserve">PrimitiveRendering: </w:t>
+      <w:proofErr w:type="spellStart"/>
+      <w:r>
+        <w:rPr>
+          <w:rFonts w:ascii="Arial" w:hAnsi="Arial" w:cs="Arial"/>
+          <w:b/>
+          <w:bCs/>
+        </w:rPr>
+        <w:t>PrimitiveRendering</w:t>
+      </w:r>
+      <w:proofErr w:type="spellEnd"/>
+      <w:r>
+        <w:rPr>
+          <w:rFonts w:ascii="Arial" w:hAnsi="Arial" w:cs="Arial"/>
+          <w:b/>
+          <w:bCs/>
+        </w:rPr>
+        <w:t xml:space="preserve">: </w:t>
       </w:r>
       <w:r>
         <w:rPr>
@@ -349,13 +389,23 @@
         </w:rPr>
         <w:br/>
       </w:r>
-      <w:r>
-        <w:rPr>
-          <w:rFonts w:ascii="Arial" w:hAnsi="Arial" w:cs="Arial"/>
-          <w:b/>
-          <w:bCs/>
-        </w:rPr>
-        <w:t xml:space="preserve">TextureAnimation: </w:t>
+      <w:proofErr w:type="spellStart"/>
+      <w:r>
+        <w:rPr>
+          <w:rFonts w:ascii="Arial" w:hAnsi="Arial" w:cs="Arial"/>
+          <w:b/>
+          <w:bCs/>
+        </w:rPr>
+        <w:t>TextureAnimation</w:t>
+      </w:r>
+      <w:proofErr w:type="spellEnd"/>
+      <w:r>
+        <w:rPr>
+          <w:rFonts w:ascii="Arial" w:hAnsi="Arial" w:cs="Arial"/>
+          <w:b/>
+          <w:bCs/>
+        </w:rPr>
+        <w:t xml:space="preserve">: </w:t>
       </w:r>
       <w:r>
         <w:rPr>
@@ -369,13 +419,23 @@
         </w:rPr>
         <w:br/>
       </w:r>
-      <w:r>
-        <w:rPr>
-          <w:rFonts w:ascii="Arial" w:hAnsi="Arial" w:cs="Arial"/>
-          <w:b/>
-          <w:bCs/>
-        </w:rPr>
-        <w:t xml:space="preserve">TextureAtlas: </w:t>
+      <w:proofErr w:type="spellStart"/>
+      <w:r>
+        <w:rPr>
+          <w:rFonts w:ascii="Arial" w:hAnsi="Arial" w:cs="Arial"/>
+          <w:b/>
+          <w:bCs/>
+        </w:rPr>
+        <w:t>TextureAtlas</w:t>
+      </w:r>
+      <w:proofErr w:type="spellEnd"/>
+      <w:r>
+        <w:rPr>
+          <w:rFonts w:ascii="Arial" w:hAnsi="Arial" w:cs="Arial"/>
+          <w:b/>
+          <w:bCs/>
+        </w:rPr>
+        <w:t xml:space="preserve">: </w:t>
       </w:r>
       <w:r>
         <w:rPr>
@@ -548,17 +608,7 @@
         <w:sz w:val="28"/>
         <w:szCs w:val="28"/>
       </w:rPr>
-      <w:t>2</w:t>
-    </w:r>
-    <w:r>
-      <w:rPr>
-        <w:rFonts w:ascii="Arial" w:hAnsi="Arial" w:cs="Arial"/>
-        <w:b/>
-        <w:bCs/>
-        <w:sz w:val="28"/>
-        <w:szCs w:val="28"/>
-      </w:rPr>
-      <w:t xml:space="preserve"> </w:t>
+      <w:t>3</w:t>
     </w:r>
     <w:r>
       <w:rPr>
@@ -574,7 +624,19 @@
       <w:rPr>
         <w:rFonts w:ascii="Arial" w:hAnsi="Arial" w:cs="Arial"/>
       </w:rPr>
-      <w:t>November 5,</w:t>
+      <w:t xml:space="preserve">November </w:t>
+    </w:r>
+    <w:r>
+      <w:rPr>
+        <w:rFonts w:ascii="Arial" w:hAnsi="Arial" w:cs="Arial"/>
+      </w:rPr>
+      <w:t>8</w:t>
+    </w:r>
+    <w:r>
+      <w:rPr>
+        <w:rFonts w:ascii="Arial" w:hAnsi="Arial" w:cs="Arial"/>
+      </w:rPr>
+      <w:t>,</w:t>
     </w:r>
     <w:r>
       <w:rPr>

</xml_diff>

<commit_message>
Update to SDL 2.24.2, 1.1.3 docs
</commit_message>
<xml_diff>
--- a/Documentation/Examples.docx
+++ b/Documentation/Examples.docx
@@ -117,13 +117,23 @@
         </w:rPr>
         <w:br/>
       </w:r>
-      <w:r>
-        <w:rPr>
-          <w:rFonts w:ascii="Arial" w:hAnsi="Arial" w:cs="Arial"/>
-          <w:b/>
-          <w:bCs/>
-        </w:rPr>
-        <w:t xml:space="preserve">BasicScene: </w:t>
+      <w:proofErr w:type="spellStart"/>
+      <w:r>
+        <w:rPr>
+          <w:rFonts w:ascii="Arial" w:hAnsi="Arial" w:cs="Arial"/>
+          <w:b/>
+          <w:bCs/>
+        </w:rPr>
+        <w:t>BasicScene</w:t>
+      </w:r>
+      <w:proofErr w:type="spellEnd"/>
+      <w:r>
+        <w:rPr>
+          <w:rFonts w:ascii="Arial" w:hAnsi="Arial" w:cs="Arial"/>
+          <w:b/>
+          <w:bCs/>
+        </w:rPr>
+        <w:t xml:space="preserve">: </w:t>
       </w:r>
       <w:r>
         <w:rPr>
@@ -189,13 +199,23 @@
         </w:rPr>
         <w:br/>
       </w:r>
-      <w:r>
-        <w:rPr>
-          <w:rFonts w:ascii="Arial" w:hAnsi="Arial" w:cs="Arial"/>
-          <w:b/>
-          <w:bCs/>
-        </w:rPr>
-        <w:t xml:space="preserve">FontAndText: </w:t>
+      <w:proofErr w:type="spellStart"/>
+      <w:r>
+        <w:rPr>
+          <w:rFonts w:ascii="Arial" w:hAnsi="Arial" w:cs="Arial"/>
+          <w:b/>
+          <w:bCs/>
+        </w:rPr>
+        <w:t>FontAndText</w:t>
+      </w:r>
+      <w:proofErr w:type="spellEnd"/>
+      <w:r>
+        <w:rPr>
+          <w:rFonts w:ascii="Arial" w:hAnsi="Arial" w:cs="Arial"/>
+          <w:b/>
+          <w:bCs/>
+        </w:rPr>
+        <w:t xml:space="preserve">: </w:t>
       </w:r>
       <w:r>
         <w:rPr>
@@ -289,13 +309,23 @@
         </w:rPr>
         <w:br/>
       </w:r>
-      <w:r>
-        <w:rPr>
-          <w:rFonts w:ascii="Arial" w:hAnsi="Arial" w:cs="Arial"/>
-          <w:b/>
-          <w:bCs/>
-        </w:rPr>
-        <w:t xml:space="preserve">ParticleEffect: </w:t>
+      <w:proofErr w:type="spellStart"/>
+      <w:r>
+        <w:rPr>
+          <w:rFonts w:ascii="Arial" w:hAnsi="Arial" w:cs="Arial"/>
+          <w:b/>
+          <w:bCs/>
+        </w:rPr>
+        <w:t>ParticleEffect</w:t>
+      </w:r>
+      <w:proofErr w:type="spellEnd"/>
+      <w:r>
+        <w:rPr>
+          <w:rFonts w:ascii="Arial" w:hAnsi="Arial" w:cs="Arial"/>
+          <w:b/>
+          <w:bCs/>
+        </w:rPr>
+        <w:t xml:space="preserve">: </w:t>
       </w:r>
       <w:r>
         <w:rPr>
@@ -309,13 +339,23 @@
         </w:rPr>
         <w:br/>
       </w:r>
-      <w:r>
-        <w:rPr>
-          <w:rFonts w:ascii="Arial" w:hAnsi="Arial" w:cs="Arial"/>
-          <w:b/>
-          <w:bCs/>
-        </w:rPr>
-        <w:t xml:space="preserve">PrimitiveRendering: </w:t>
+      <w:proofErr w:type="spellStart"/>
+      <w:r>
+        <w:rPr>
+          <w:rFonts w:ascii="Arial" w:hAnsi="Arial" w:cs="Arial"/>
+          <w:b/>
+          <w:bCs/>
+        </w:rPr>
+        <w:t>PrimitiveRendering</w:t>
+      </w:r>
+      <w:proofErr w:type="spellEnd"/>
+      <w:r>
+        <w:rPr>
+          <w:rFonts w:ascii="Arial" w:hAnsi="Arial" w:cs="Arial"/>
+          <w:b/>
+          <w:bCs/>
+        </w:rPr>
+        <w:t xml:space="preserve">: </w:t>
       </w:r>
       <w:r>
         <w:rPr>
@@ -349,13 +389,23 @@
         </w:rPr>
         <w:br/>
       </w:r>
-      <w:r>
-        <w:rPr>
-          <w:rFonts w:ascii="Arial" w:hAnsi="Arial" w:cs="Arial"/>
-          <w:b/>
-          <w:bCs/>
-        </w:rPr>
-        <w:t xml:space="preserve">TextureAnimation: </w:t>
+      <w:proofErr w:type="spellStart"/>
+      <w:r>
+        <w:rPr>
+          <w:rFonts w:ascii="Arial" w:hAnsi="Arial" w:cs="Arial"/>
+          <w:b/>
+          <w:bCs/>
+        </w:rPr>
+        <w:t>TextureAnimation</w:t>
+      </w:r>
+      <w:proofErr w:type="spellEnd"/>
+      <w:r>
+        <w:rPr>
+          <w:rFonts w:ascii="Arial" w:hAnsi="Arial" w:cs="Arial"/>
+          <w:b/>
+          <w:bCs/>
+        </w:rPr>
+        <w:t xml:space="preserve">: </w:t>
       </w:r>
       <w:r>
         <w:rPr>
@@ -369,13 +419,23 @@
         </w:rPr>
         <w:br/>
       </w:r>
-      <w:r>
-        <w:rPr>
-          <w:rFonts w:ascii="Arial" w:hAnsi="Arial" w:cs="Arial"/>
-          <w:b/>
-          <w:bCs/>
-        </w:rPr>
-        <w:t xml:space="preserve">TextureAtlas: </w:t>
+      <w:proofErr w:type="spellStart"/>
+      <w:r>
+        <w:rPr>
+          <w:rFonts w:ascii="Arial" w:hAnsi="Arial" w:cs="Arial"/>
+          <w:b/>
+          <w:bCs/>
+        </w:rPr>
+        <w:t>TextureAtlas</w:t>
+      </w:r>
+      <w:proofErr w:type="spellEnd"/>
+      <w:r>
+        <w:rPr>
+          <w:rFonts w:ascii="Arial" w:hAnsi="Arial" w:cs="Arial"/>
+          <w:b/>
+          <w:bCs/>
+        </w:rPr>
+        <w:t xml:space="preserve">: </w:t>
       </w:r>
       <w:r>
         <w:rPr>
@@ -548,17 +608,7 @@
         <w:sz w:val="28"/>
         <w:szCs w:val="28"/>
       </w:rPr>
-      <w:t>2</w:t>
-    </w:r>
-    <w:r>
-      <w:rPr>
-        <w:rFonts w:ascii="Arial" w:hAnsi="Arial" w:cs="Arial"/>
-        <w:b/>
-        <w:bCs/>
-        <w:sz w:val="28"/>
-        <w:szCs w:val="28"/>
-      </w:rPr>
-      <w:t xml:space="preserve"> </w:t>
+      <w:t>3</w:t>
     </w:r>
     <w:r>
       <w:rPr>
@@ -574,7 +624,19 @@
       <w:rPr>
         <w:rFonts w:ascii="Arial" w:hAnsi="Arial" w:cs="Arial"/>
       </w:rPr>
-      <w:t>November 5,</w:t>
+      <w:t xml:space="preserve">November </w:t>
+    </w:r>
+    <w:r>
+      <w:rPr>
+        <w:rFonts w:ascii="Arial" w:hAnsi="Arial" w:cs="Arial"/>
+      </w:rPr>
+      <w:t>8</w:t>
+    </w:r>
+    <w:r>
+      <w:rPr>
+        <w:rFonts w:ascii="Arial" w:hAnsi="Arial" w:cs="Arial"/>
+      </w:rPr>
+      <w:t>,</w:t>
     </w:r>
     <w:r>
       <w:rPr>

</xml_diff>